<commit_message>
PCA results done for the most part. Table 1 is rendereing decently. Archx commit.
</commit_message>
<xml_diff>
--- a/custom-reference-doc.docx
+++ b/custom-reference-doc.docx
@@ -15,12 +15,6 @@
         <w:rPr>
           <w:rFonts w:ascii="Cambria" w:hAnsi="Cambria"/>
         </w:rPr>
-        <w:t xml:space="preserve"> </w:t>
-      </w:r>
-      <w:r>
-        <w:rPr>
-          <w:rFonts w:ascii="Cambria" w:hAnsi="Cambria"/>
-        </w:rPr>
         <w:t xml:space="preserve">Title </w:t>
       </w:r>
     </w:p>
@@ -36,12 +30,6 @@
         <w:rPr>
           <w:rFonts w:ascii="Cambria" w:hAnsi="Cambria"/>
         </w:rPr>
-        <w:t xml:space="preserve"> </w:t>
-      </w:r>
-      <w:r>
-        <w:rPr>
-          <w:rFonts w:ascii="Cambria" w:hAnsi="Cambria"/>
-        </w:rPr>
         <w:t xml:space="preserve">Subtitle </w:t>
       </w:r>
     </w:p>
@@ -54,15 +42,11 @@
         </w:rPr>
       </w:pPr>
       <w:r>
-        <w:rPr>
-          <w:rFonts w:ascii="Cambria" w:hAnsi="Cambria"/>
-        </w:rPr>
-        <w:t xml:space="preserve"> </w:t>
-      </w:r>
-      <w:r>
-        <w:rPr>
-          <w:rFonts w:ascii="Cambria" w:hAnsi="Cambria"/>
-        </w:rPr>
+        <w:rPr/>
+        <w:t xml:space="preserve"> </w:t>
+      </w:r>
+      <w:r>
+        <w:rPr/>
         <w:t xml:space="preserve">Author </w:t>
       </w:r>
     </w:p>
@@ -75,15 +59,11 @@
         </w:rPr>
       </w:pPr>
       <w:r>
-        <w:rPr>
-          <w:rFonts w:ascii="Cambria" w:hAnsi="Cambria"/>
-        </w:rPr>
-        <w:t xml:space="preserve"> </w:t>
-      </w:r>
-      <w:r>
-        <w:rPr>
-          <w:rFonts w:ascii="Cambria" w:hAnsi="Cambria"/>
-        </w:rPr>
+        <w:rPr/>
+        <w:t xml:space="preserve"> </w:t>
+      </w:r>
+      <w:r>
+        <w:rPr/>
         <w:t xml:space="preserve">Date </w:t>
       </w:r>
     </w:p>
@@ -110,15 +90,11 @@
       </w:pPr>
       <w:bookmarkStart w:id="0" w:name="heading-1"/>
       <w:r>
-        <w:rPr>
-          <w:rFonts w:ascii="Cambria" w:hAnsi="Cambria"/>
-        </w:rPr>
-        <w:t xml:space="preserve"> </w:t>
-      </w:r>
-      <w:r>
-        <w:rPr>
-          <w:rFonts w:ascii="Cambria" w:hAnsi="Cambria"/>
-        </w:rPr>
+        <w:rPr/>
+        <w:t xml:space="preserve"> </w:t>
+      </w:r>
+      <w:r>
+        <w:rPr/>
         <w:t xml:space="preserve">Heading 1 </w:t>
       </w:r>
       <w:bookmarkEnd w:id="0"/>
@@ -387,7 +363,7 @@
     <w:tbl>
       <w:tblPr>
         <w:tblStyle w:val="Table"/>
-        <w:tblW w:w="9360" w:type="dxa"/>
+        <w:tblW w:w="5000" w:type="pct"/>
         <w:jc w:val="left"/>
         <w:tblInd w:w="108" w:type="dxa"/>
         <w:tblLayout w:type="fixed"/>
@@ -776,10 +752,10 @@
       <w:outlineLvl w:val="0"/>
     </w:pPr>
     <w:rPr>
-      <w:rFonts w:ascii="Calibri" w:hAnsi="Calibri" w:eastAsia="" w:cs="" w:asciiTheme="majorHAnsi" w:cstheme="majorBidi" w:eastAsiaTheme="majorEastAsia" w:hAnsiTheme="majorHAnsi"/>
+      <w:rFonts w:ascii="TeX Gyre Termes" w:hAnsi="TeX Gyre Termes" w:eastAsia="" w:cs="" w:cstheme="majorBidi" w:eastAsiaTheme="majorEastAsia"/>
       <w:b/>
       <w:bCs/>
-      <w:color w:themeColor="accent1" w:val="4F81BD"/>
+      <w:color w:val="000000"/>
       <w:sz w:val="32"/>
       <w:szCs w:val="32"/>
     </w:rPr>
@@ -798,10 +774,10 @@
       <w:outlineLvl w:val="1"/>
     </w:pPr>
     <w:rPr>
-      <w:rFonts w:ascii="Calibri" w:hAnsi="Calibri" w:eastAsia="" w:cs="" w:asciiTheme="majorHAnsi" w:cstheme="majorBidi" w:eastAsiaTheme="majorEastAsia" w:hAnsiTheme="majorHAnsi"/>
+      <w:rFonts w:ascii="TeX Gyre Termes" w:hAnsi="TeX Gyre Termes" w:eastAsia="" w:cs="" w:cstheme="majorBidi" w:eastAsiaTheme="majorEastAsia"/>
       <w:b/>
       <w:bCs/>
-      <w:color w:themeColor="accent1" w:val="4F81BD"/>
+      <w:color w:val="000000"/>
       <w:sz w:val="28"/>
       <w:szCs w:val="28"/>
     </w:rPr>
@@ -820,10 +796,10 @@
       <w:outlineLvl w:val="2"/>
     </w:pPr>
     <w:rPr>
-      <w:rFonts w:ascii="Calibri" w:hAnsi="Calibri" w:eastAsia="" w:cs="" w:asciiTheme="majorHAnsi" w:cstheme="majorBidi" w:eastAsiaTheme="majorEastAsia" w:hAnsiTheme="majorHAnsi"/>
+      <w:rFonts w:ascii="TeX Gyre Termes" w:hAnsi="TeX Gyre Termes" w:eastAsia="" w:cs="" w:cstheme="majorBidi" w:eastAsiaTheme="majorEastAsia"/>
       <w:b/>
       <w:bCs/>
-      <w:color w:themeColor="accent1" w:val="4F81BD"/>
+      <w:color w:val="000000"/>
       <w:sz w:val="24"/>
       <w:szCs w:val="24"/>
     </w:rPr>
@@ -842,10 +818,10 @@
       <w:outlineLvl w:val="3"/>
     </w:pPr>
     <w:rPr>
-      <w:rFonts w:ascii="Calibri" w:hAnsi="Calibri" w:eastAsia="" w:cs="" w:asciiTheme="majorHAnsi" w:cstheme="majorBidi" w:eastAsiaTheme="majorEastAsia" w:hAnsiTheme="majorHAnsi"/>
+      <w:rFonts w:ascii="TeX Gyre Termes" w:hAnsi="TeX Gyre Termes" w:eastAsia="" w:cs="" w:cstheme="majorBidi" w:eastAsiaTheme="majorEastAsia"/>
       <w:bCs/>
       <w:i/>
-      <w:color w:themeColor="accent1" w:val="4F81BD"/>
+      <w:color w:val="000000"/>
       <w:sz w:val="24"/>
       <w:szCs w:val="24"/>
     </w:rPr>
@@ -1002,7 +978,9 @@
   <w:style w:type="character" w:styleId="EndnoteCharacters">
     <w:name w:val="Endnote Characters"/>
     <w:qFormat/>
-    <w:rPr/>
+    <w:rPr>
+      <w:vertAlign w:val="superscript"/>
+    </w:rPr>
   </w:style>
   <w:style w:type="character" w:styleId="EndnoteReference">
     <w:name w:val="Endnote Reference"/>
@@ -1075,8 +1053,12 @@
     <w:basedOn w:val="BodyText"/>
     <w:next w:val="BodyText"/>
     <w:qFormat/>
-    <w:pPr/>
-    <w:rPr/>
+    <w:pPr>
+      <w:spacing w:lineRule="auto" w:line="360"/>
+    </w:pPr>
+    <w:rPr>
+      <w:rFonts w:ascii="TeX Gyre Termes" w:hAnsi="TeX Gyre Termes"/>
+    </w:rPr>
   </w:style>
   <w:style w:type="paragraph" w:styleId="Compact" w:customStyle="1">
     <w:name w:val="Compact"/>
@@ -1099,10 +1081,10 @@
       <w:jc w:val="center"/>
     </w:pPr>
     <w:rPr>
-      <w:rFonts w:ascii="Calibri" w:hAnsi="Calibri" w:eastAsia="" w:cs="" w:asciiTheme="majorHAnsi" w:cstheme="majorBidi" w:eastAsiaTheme="majorEastAsia" w:hAnsiTheme="majorHAnsi"/>
+      <w:rFonts w:ascii="TeX Gyre Termes" w:hAnsi="TeX Gyre Termes" w:eastAsia="" w:cs="" w:cstheme="majorBidi" w:eastAsiaTheme="majorEastAsia"/>
       <w:b/>
       <w:bCs/>
-      <w:color w:themeColor="accent1" w:themeShade="b5" w:val="345A8A"/>
+      <w:color w:val="000000"/>
       <w:sz w:val="36"/>
       <w:szCs w:val="36"/>
     </w:rPr>

</xml_diff>

<commit_message>
Figure S3 completed. New comments and suggentions from SAV incorporated. Table 1 updated. Archx commit
</commit_message>
<xml_diff>
--- a/custom-reference-doc.docx
+++ b/custom-reference-doc.docx
@@ -840,9 +840,9 @@
       <w:outlineLvl w:val="4"/>
     </w:pPr>
     <w:rPr>
-      <w:rFonts w:ascii="Calibri" w:hAnsi="Calibri" w:eastAsia="" w:cs="" w:asciiTheme="majorHAnsi" w:cstheme="majorBidi" w:eastAsiaTheme="majorEastAsia" w:hAnsiTheme="majorHAnsi"/>
+      <w:rFonts w:ascii="TeX Gyre Termes" w:hAnsi="TeX Gyre Termes" w:eastAsia="" w:cs="" w:cstheme="majorBidi" w:eastAsiaTheme="majorEastAsia"/>
       <w:iCs/>
-      <w:color w:themeColor="accent1" w:val="4F81BD"/>
+      <w:color w:val="000000"/>
       <w:sz w:val="24"/>
       <w:szCs w:val="24"/>
     </w:rPr>
@@ -861,8 +861,8 @@
       <w:outlineLvl w:val="5"/>
     </w:pPr>
     <w:rPr>
-      <w:rFonts w:ascii="Calibri" w:hAnsi="Calibri" w:eastAsia="" w:cs="" w:asciiTheme="majorHAnsi" w:cstheme="majorBidi" w:eastAsiaTheme="majorEastAsia" w:hAnsiTheme="majorHAnsi"/>
-      <w:color w:themeColor="accent1" w:val="4F81BD"/>
+      <w:rFonts w:ascii="TeX Gyre Termes" w:hAnsi="TeX Gyre Termes" w:eastAsia="" w:cs="" w:cstheme="majorBidi" w:eastAsiaTheme="majorEastAsia"/>
+      <w:color w:val="auto"/>
       <w:sz w:val="24"/>
       <w:szCs w:val="24"/>
     </w:rPr>
@@ -881,8 +881,8 @@
       <w:outlineLvl w:val="6"/>
     </w:pPr>
     <w:rPr>
-      <w:rFonts w:ascii="Calibri" w:hAnsi="Calibri" w:eastAsia="" w:cs="" w:asciiTheme="majorHAnsi" w:cstheme="majorBidi" w:eastAsiaTheme="majorEastAsia" w:hAnsiTheme="majorHAnsi"/>
-      <w:color w:themeColor="accent1" w:val="4F81BD"/>
+      <w:rFonts w:ascii="TeX Gyre Termes" w:hAnsi="TeX Gyre Termes" w:eastAsia="" w:cs="" w:cstheme="majorBidi" w:eastAsiaTheme="majorEastAsia"/>
+      <w:color w:val="auto"/>
       <w:sz w:val="24"/>
       <w:szCs w:val="24"/>
     </w:rPr>
@@ -901,8 +901,8 @@
       <w:outlineLvl w:val="7"/>
     </w:pPr>
     <w:rPr>
-      <w:rFonts w:ascii="Calibri" w:hAnsi="Calibri" w:eastAsia="" w:cs="" w:asciiTheme="majorHAnsi" w:cstheme="majorBidi" w:eastAsiaTheme="majorEastAsia" w:hAnsiTheme="majorHAnsi"/>
-      <w:color w:themeColor="accent1" w:val="4F81BD"/>
+      <w:rFonts w:ascii="TeX Gyre Termes" w:hAnsi="TeX Gyre Termes" w:eastAsia="" w:cs="" w:cstheme="majorBidi" w:eastAsiaTheme="majorEastAsia"/>
+      <w:color w:val="auto"/>
       <w:sz w:val="24"/>
       <w:szCs w:val="24"/>
     </w:rPr>
@@ -921,8 +921,8 @@
       <w:outlineLvl w:val="8"/>
     </w:pPr>
     <w:rPr>
-      <w:rFonts w:ascii="Calibri" w:hAnsi="Calibri" w:eastAsia="" w:cs="" w:asciiTheme="majorHAnsi" w:cstheme="majorBidi" w:eastAsiaTheme="majorEastAsia" w:hAnsiTheme="majorHAnsi"/>
-      <w:color w:themeColor="accent1" w:val="4F81BD"/>
+      <w:rFonts w:ascii="TeX Gyre Termes" w:hAnsi="TeX Gyre Termes" w:eastAsia="" w:cs="" w:cstheme="majorBidi" w:eastAsiaTheme="majorEastAsia"/>
+      <w:color w:val="auto"/>
       <w:sz w:val="24"/>
       <w:szCs w:val="24"/>
     </w:rPr>
@@ -1015,7 +1015,9 @@
     <w:pPr>
       <w:spacing w:before="180" w:after="180"/>
     </w:pPr>
-    <w:rPr/>
+    <w:rPr>
+      <w:rFonts w:ascii="TeX Gyre Termes" w:hAnsi="TeX Gyre Termes"/>
+    </w:rPr>
   </w:style>
   <w:style w:type="paragraph" w:styleId="List">
     <w:name w:val="List"/>
@@ -1054,7 +1056,7 @@
     <w:next w:val="BodyText"/>
     <w:qFormat/>
     <w:pPr>
-      <w:spacing w:lineRule="auto" w:line="360"/>
+      <w:spacing w:lineRule="auto" w:line="480"/>
     </w:pPr>
     <w:rPr>
       <w:rFonts w:ascii="TeX Gyre Termes" w:hAnsi="TeX Gyre Termes"/>
@@ -1119,7 +1121,7 @@
       <w:jc w:val="center"/>
     </w:pPr>
     <w:rPr>
-      <w:rFonts w:ascii="Cambria" w:hAnsi="Cambria" w:eastAsia="Cambria" w:cs="" w:asciiTheme="minorHAnsi" w:cstheme="minorBidi" w:eastAsiaTheme="minorHAnsi" w:hAnsiTheme="minorHAnsi"/>
+      <w:rFonts w:ascii="TeX Gyre Termes" w:hAnsi="TeX Gyre Termes" w:eastAsia="Cambria" w:cs="" w:cstheme="minorBidi" w:eastAsiaTheme="minorHAnsi"/>
       <w:color w:val="auto"/>
       <w:kern w:val="0"/>
       <w:sz w:val="24"/>
@@ -1141,7 +1143,7 @@
       <w:jc w:val="center"/>
     </w:pPr>
     <w:rPr>
-      <w:rFonts w:ascii="Cambria" w:hAnsi="Cambria" w:eastAsia="Cambria" w:cs="" w:asciiTheme="minorHAnsi" w:cstheme="minorBidi" w:eastAsiaTheme="minorHAnsi" w:hAnsiTheme="minorHAnsi"/>
+      <w:rFonts w:ascii="TeX Gyre Termes" w:hAnsi="TeX Gyre Termes" w:eastAsia="Cambria" w:cs="" w:cstheme="minorBidi" w:eastAsiaTheme="minorHAnsi"/>
       <w:color w:val="auto"/>
       <w:kern w:val="0"/>
       <w:sz w:val="24"/>
@@ -1160,6 +1162,7 @@
       <w:spacing w:before="300" w:after="300"/>
     </w:pPr>
     <w:rPr>
+      <w:rFonts w:ascii="TeX Gyre Termes" w:hAnsi="TeX Gyre Termes"/>
       <w:sz w:val="20"/>
       <w:szCs w:val="20"/>
     </w:rPr>

</xml_diff>

<commit_message>
Uodated formatting reference document. Use of _extensions for authors block. New references and comments as of 5FEB2024.
</commit_message>
<xml_diff>
--- a/custom-reference-doc.docx
+++ b/custom-reference-doc.docx
@@ -8,13 +8,11 @@
         <w:spacing w:before="480" w:after="240"/>
         <w:jc w:val="left"/>
         <w:rPr>
-          <w:rFonts w:ascii="Cambria" w:hAnsi="Cambria"/>
-        </w:rPr>
-      </w:pPr>
-      <w:r>
-        <w:rPr>
-          <w:rFonts w:ascii="Cambria" w:hAnsi="Cambria"/>
-        </w:rPr>
+          <w:rFonts w:ascii="TeX Gyre Termes" w:hAnsi="TeX Gyre Termes"/>
+        </w:rPr>
+      </w:pPr>
+      <w:r>
+        <w:rPr/>
         <w:t xml:space="preserve">Title </w:t>
       </w:r>
     </w:p>
@@ -23,13 +21,11 @@
         <w:pStyle w:val="Subtitle"/>
         <w:jc w:val="left"/>
         <w:rPr>
-          <w:rFonts w:ascii="Cambria" w:hAnsi="Cambria"/>
-        </w:rPr>
-      </w:pPr>
-      <w:r>
-        <w:rPr>
-          <w:rFonts w:ascii="Cambria" w:hAnsi="Cambria"/>
-        </w:rPr>
+          <w:rFonts w:ascii="TeX Gyre Termes" w:hAnsi="TeX Gyre Termes"/>
+        </w:rPr>
+      </w:pPr>
+      <w:r>
+        <w:rPr/>
         <w:t xml:space="preserve">Subtitle </w:t>
       </w:r>
     </w:p>
@@ -38,7 +34,7 @@
         <w:pStyle w:val="Author"/>
         <w:jc w:val="left"/>
         <w:rPr>
-          <w:rFonts w:ascii="Cambria" w:hAnsi="Cambria"/>
+          <w:rFonts w:ascii="TeX Gyre Termes" w:hAnsi="TeX Gyre Termes"/>
         </w:rPr>
       </w:pPr>
       <w:r>
@@ -84,9 +80,7 @@
     <w:p>
       <w:pPr>
         <w:pStyle w:val="Heading1"/>
-        <w:rPr>
-          <w:rFonts w:ascii="Cambria" w:hAnsi="Cambria"/>
-        </w:rPr>
+        <w:rPr/>
       </w:pPr>
       <w:bookmarkStart w:id="0" w:name="heading-1"/>
       <w:r>
@@ -103,20 +97,16 @@
       <w:pPr>
         <w:pStyle w:val="Heading2"/>
         <w:rPr>
-          <w:rFonts w:ascii="Cambria" w:hAnsi="Cambria"/>
+          <w:rFonts w:ascii="TeX Gyre Termes" w:hAnsi="TeX Gyre Termes"/>
         </w:rPr>
       </w:pPr>
       <w:bookmarkStart w:id="1" w:name="heading-2"/>
       <w:r>
-        <w:rPr>
-          <w:rFonts w:ascii="Cambria" w:hAnsi="Cambria"/>
-        </w:rPr>
-        <w:t xml:space="preserve"> </w:t>
-      </w:r>
-      <w:r>
-        <w:rPr>
-          <w:rFonts w:ascii="Cambria" w:hAnsi="Cambria"/>
-        </w:rPr>
+        <w:rPr/>
+        <w:t xml:space="preserve"> </w:t>
+      </w:r>
+      <w:r>
+        <w:rPr/>
         <w:t xml:space="preserve">Heading 2 </w:t>
       </w:r>
       <w:bookmarkEnd w:id="1"/>
@@ -125,20 +115,16 @@
       <w:pPr>
         <w:pStyle w:val="Heading3"/>
         <w:rPr>
-          <w:rFonts w:ascii="Cambria" w:hAnsi="Cambria"/>
+          <w:rFonts w:ascii="TeX Gyre Termes" w:hAnsi="TeX Gyre Termes"/>
         </w:rPr>
       </w:pPr>
       <w:bookmarkStart w:id="2" w:name="heading-3"/>
       <w:r>
-        <w:rPr>
-          <w:rFonts w:ascii="Cambria" w:hAnsi="Cambria"/>
-        </w:rPr>
-        <w:t xml:space="preserve"> </w:t>
-      </w:r>
-      <w:r>
-        <w:rPr>
-          <w:rFonts w:ascii="Cambria" w:hAnsi="Cambria"/>
-        </w:rPr>
+        <w:rPr/>
+        <w:t xml:space="preserve"> </w:t>
+      </w:r>
+      <w:r>
+        <w:rPr/>
         <w:t xml:space="preserve">Heading 3 </w:t>
       </w:r>
       <w:bookmarkEnd w:id="2"/>
@@ -147,20 +133,16 @@
       <w:pPr>
         <w:pStyle w:val="Heading4"/>
         <w:rPr>
-          <w:rFonts w:ascii="Cambria" w:hAnsi="Cambria"/>
+          <w:rFonts w:ascii="TeX Gyre Termes" w:hAnsi="TeX Gyre Termes"/>
         </w:rPr>
       </w:pPr>
       <w:bookmarkStart w:id="3" w:name="heading-4"/>
       <w:r>
-        <w:rPr>
-          <w:rFonts w:ascii="Cambria" w:hAnsi="Cambria"/>
-        </w:rPr>
-        <w:t xml:space="preserve"> </w:t>
-      </w:r>
-      <w:r>
-        <w:rPr>
-          <w:rFonts w:ascii="Cambria" w:hAnsi="Cambria"/>
-        </w:rPr>
+        <w:rPr/>
+        <w:t xml:space="preserve"> </w:t>
+      </w:r>
+      <w:r>
+        <w:rPr/>
         <w:t xml:space="preserve">Heading 4 </w:t>
       </w:r>
       <w:bookmarkEnd w:id="3"/>
@@ -169,20 +151,16 @@
       <w:pPr>
         <w:pStyle w:val="Heading5"/>
         <w:rPr>
-          <w:rFonts w:ascii="Cambria" w:hAnsi="Cambria"/>
+          <w:rFonts w:ascii="TeX Gyre Termes" w:hAnsi="TeX Gyre Termes"/>
         </w:rPr>
       </w:pPr>
       <w:bookmarkStart w:id="4" w:name="heading-5"/>
       <w:r>
-        <w:rPr>
-          <w:rFonts w:ascii="Cambria" w:hAnsi="Cambria"/>
-        </w:rPr>
-        <w:t xml:space="preserve"> </w:t>
-      </w:r>
-      <w:r>
-        <w:rPr>
-          <w:rFonts w:ascii="Cambria" w:hAnsi="Cambria"/>
-        </w:rPr>
+        <w:rPr/>
+        <w:t xml:space="preserve"> </w:t>
+      </w:r>
+      <w:r>
+        <w:rPr/>
         <w:t xml:space="preserve">Heading 5 </w:t>
       </w:r>
       <w:bookmarkEnd w:id="4"/>
@@ -191,20 +169,16 @@
       <w:pPr>
         <w:pStyle w:val="Heading6"/>
         <w:rPr>
-          <w:rFonts w:ascii="Cambria" w:hAnsi="Cambria"/>
+          <w:rFonts w:ascii="TeX Gyre Termes" w:hAnsi="TeX Gyre Termes"/>
         </w:rPr>
       </w:pPr>
       <w:bookmarkStart w:id="5" w:name="heading-6"/>
       <w:r>
-        <w:rPr>
-          <w:rFonts w:ascii="Cambria" w:hAnsi="Cambria"/>
-        </w:rPr>
-        <w:t xml:space="preserve"> </w:t>
-      </w:r>
-      <w:r>
-        <w:rPr>
-          <w:rFonts w:ascii="Cambria" w:hAnsi="Cambria"/>
-        </w:rPr>
+        <w:rPr/>
+        <w:t xml:space="preserve"> </w:t>
+      </w:r>
+      <w:r>
+        <w:rPr/>
         <w:t xml:space="preserve">Heading 6 </w:t>
       </w:r>
       <w:bookmarkEnd w:id="5"/>
@@ -213,20 +187,16 @@
       <w:pPr>
         <w:pStyle w:val="Heading7"/>
         <w:rPr>
-          <w:rFonts w:ascii="Cambria" w:hAnsi="Cambria"/>
+          <w:rFonts w:ascii="TeX Gyre Termes" w:hAnsi="TeX Gyre Termes"/>
         </w:rPr>
       </w:pPr>
       <w:bookmarkStart w:id="6" w:name="heading-7"/>
       <w:r>
-        <w:rPr>
-          <w:rFonts w:ascii="Cambria" w:hAnsi="Cambria"/>
-        </w:rPr>
-        <w:t xml:space="preserve"> </w:t>
-      </w:r>
-      <w:r>
-        <w:rPr>
-          <w:rFonts w:ascii="Cambria" w:hAnsi="Cambria"/>
-        </w:rPr>
+        <w:rPr/>
+        <w:t xml:space="preserve"> </w:t>
+      </w:r>
+      <w:r>
+        <w:rPr/>
         <w:t xml:space="preserve">Heading 7 </w:t>
       </w:r>
       <w:bookmarkEnd w:id="6"/>
@@ -235,20 +205,16 @@
       <w:pPr>
         <w:pStyle w:val="Heading8"/>
         <w:rPr>
-          <w:rFonts w:ascii="Cambria" w:hAnsi="Cambria"/>
+          <w:rFonts w:ascii="TeX Gyre Termes" w:hAnsi="TeX Gyre Termes"/>
         </w:rPr>
       </w:pPr>
       <w:bookmarkStart w:id="7" w:name="heading-8"/>
       <w:r>
-        <w:rPr>
-          <w:rFonts w:ascii="Cambria" w:hAnsi="Cambria"/>
-        </w:rPr>
-        <w:t xml:space="preserve"> </w:t>
-      </w:r>
-      <w:r>
-        <w:rPr>
-          <w:rFonts w:ascii="Cambria" w:hAnsi="Cambria"/>
-        </w:rPr>
+        <w:rPr/>
+        <w:t xml:space="preserve"> </w:t>
+      </w:r>
+      <w:r>
+        <w:rPr/>
         <w:t xml:space="preserve">Heading 8 </w:t>
       </w:r>
       <w:bookmarkEnd w:id="7"/>
@@ -257,20 +223,16 @@
       <w:pPr>
         <w:pStyle w:val="Heading9"/>
         <w:rPr>
-          <w:rFonts w:ascii="Cambria" w:hAnsi="Cambria"/>
+          <w:rFonts w:ascii="TeX Gyre Termes" w:hAnsi="TeX Gyre Termes"/>
         </w:rPr>
       </w:pPr>
       <w:bookmarkStart w:id="8" w:name="heading-9"/>
       <w:r>
-        <w:rPr>
-          <w:rFonts w:ascii="Cambria" w:hAnsi="Cambria"/>
-        </w:rPr>
-        <w:t xml:space="preserve"> </w:t>
-      </w:r>
-      <w:r>
-        <w:rPr>
-          <w:rFonts w:ascii="Cambria" w:hAnsi="Cambria"/>
-        </w:rPr>
+        <w:rPr/>
+        <w:t xml:space="preserve"> </w:t>
+      </w:r>
+      <w:r>
+        <w:rPr/>
         <w:t xml:space="preserve">Heading 9 </w:t>
       </w:r>
       <w:bookmarkEnd w:id="8"/>
@@ -349,7 +311,9 @@
     <w:p>
       <w:pPr>
         <w:pStyle w:val="TableCaption"/>
-        <w:rPr/>
+        <w:rPr>
+          <w:rFonts w:ascii="TeX Gyre Termes" w:hAnsi="TeX Gyre Termes"/>
+        </w:rPr>
       </w:pPr>
       <w:r>
         <w:rPr/>
@@ -565,7 +529,9 @@
     <w:p>
       <w:pPr>
         <w:pStyle w:val="ImageCaption"/>
-        <w:rPr/>
+        <w:rPr>
+          <w:rFonts w:ascii="TeX Gyre Termes" w:hAnsi="TeX Gyre Termes"/>
+        </w:rPr>
       </w:pPr>
       <w:r>
         <w:rPr/>
@@ -579,7 +545,9 @@
     <w:p>
       <w:pPr>
         <w:pStyle w:val="DefinitionTerm"/>
-        <w:rPr/>
+        <w:rPr>
+          <w:rFonts w:ascii="TeX Gyre Termes" w:hAnsi="TeX Gyre Termes"/>
+        </w:rPr>
       </w:pPr>
       <w:r>
         <w:rPr/>
@@ -593,7 +561,9 @@
     <w:p>
       <w:pPr>
         <w:pStyle w:val="Definition"/>
-        <w:rPr/>
+        <w:rPr>
+          <w:rFonts w:ascii="TeX Gyre Termes" w:hAnsi="TeX Gyre Termes"/>
+        </w:rPr>
       </w:pPr>
       <w:r>
         <w:rPr/>
@@ -607,7 +577,9 @@
     <w:p>
       <w:pPr>
         <w:pStyle w:val="DefinitionTerm"/>
-        <w:rPr/>
+        <w:rPr>
+          <w:rFonts w:ascii="TeX Gyre Termes" w:hAnsi="TeX Gyre Termes"/>
+        </w:rPr>
       </w:pPr>
       <w:r>
         <w:rPr/>
@@ -622,7 +594,9 @@
       <w:pPr>
         <w:pStyle w:val="Definition"/>
         <w:spacing w:before="0" w:after="200"/>
-        <w:rPr/>
+        <w:rPr>
+          <w:rFonts w:ascii="TeX Gyre Termes" w:hAnsi="TeX Gyre Termes"/>
+        </w:rPr>
       </w:pPr>
       <w:r>
         <w:rPr/>
@@ -640,7 +614,7 @@
       <w:type w:val="nextPage"/>
       <w:pgSz w:w="12240" w:h="15840"/>
       <w:pgMar w:left="1440" w:right="1440" w:gutter="0" w:header="0" w:top="1440" w:footer="0" w:bottom="1440"/>
-      <w:lnNumType w:countBy="5" w:restart="continuous" w:distance="288"/>
+      <w:lnNumType w:countBy="1" w:restart="continuous" w:distance="288"/>
       <w:pgNumType w:fmt="decimal"/>
       <w:formProt w:val="false"/>
       <w:textDirection w:val="lrTb"/>
@@ -681,7 +655,9 @@
       <w:pPr>
         <w:pStyle w:val="FootnoteText"/>
         <w:spacing w:before="0" w:after="200"/>
-        <w:rPr/>
+        <w:rPr>
+          <w:rFonts w:ascii="TeX Gyre Termes" w:hAnsi="TeX Gyre Termes"/>
+        </w:rPr>
       </w:pPr>
       <w:r>
         <w:rPr>
@@ -731,7 +707,7 @@
       <w:jc w:val="left"/>
     </w:pPr>
     <w:rPr>
-      <w:rFonts w:ascii="Cambria" w:hAnsi="Cambria" w:eastAsia="Cambria" w:cs="" w:asciiTheme="minorHAnsi" w:cstheme="minorBidi" w:eastAsiaTheme="minorHAnsi" w:hAnsiTheme="minorHAnsi"/>
+      <w:rFonts w:ascii="TeX Gyre Termes" w:hAnsi="TeX Gyre Termes" w:eastAsia="Cambria" w:cs="" w:cstheme="minorBidi" w:eastAsiaTheme="minorHAnsi"/>
       <w:color w:val="auto"/>
       <w:kern w:val="0"/>
       <w:sz w:val="24"/>
@@ -1002,7 +978,7 @@
       <w:spacing w:before="240" w:after="120"/>
     </w:pPr>
     <w:rPr>
-      <w:rFonts w:ascii="Liberation Sans" w:hAnsi="Liberation Sans" w:eastAsia="Microsoft YaHei" w:cs="Lucida Sans"/>
+      <w:rFonts w:ascii="TeX Gyre Termes" w:hAnsi="TeX Gyre Termes" w:eastAsia="Microsoft YaHei" w:cs="Lucida Sans"/>
       <w:sz w:val="28"/>
       <w:szCs w:val="28"/>
     </w:rPr>
@@ -1013,7 +989,7 @@
     <w:link w:val="BodyTextChar"/>
     <w:qFormat/>
     <w:pPr>
-      <w:spacing w:before="180" w:after="180"/>
+      <w:spacing w:lineRule="auto" w:line="480" w:before="180" w:after="180"/>
     </w:pPr>
     <w:rPr>
       <w:rFonts w:ascii="TeX Gyre Termes" w:hAnsi="TeX Gyre Termes"/>
@@ -1036,7 +1012,8 @@
       <w:spacing w:before="0" w:after="120"/>
     </w:pPr>
     <w:rPr>
-      <w:i/>
+      <w:rFonts w:ascii="TeX Gyre Termes" w:hAnsi="TeX Gyre Termes"/>
+      <w:i w:val="false"/>
     </w:rPr>
   </w:style>
   <w:style w:type="paragraph" w:styleId="Index">
@@ -1080,7 +1057,7 @@
       <w:keepNext w:val="true"/>
       <w:keepLines/>
       <w:spacing w:before="480" w:after="240"/>
-      <w:jc w:val="center"/>
+      <w:jc w:val="left"/>
     </w:pPr>
     <w:rPr>
       <w:rFonts w:ascii="TeX Gyre Termes" w:hAnsi="TeX Gyre Termes" w:eastAsia="" w:cs="" w:cstheme="majorBidi" w:eastAsiaTheme="majorEastAsia"/>
@@ -1100,7 +1077,7 @@
       <w:keepNext w:val="true"/>
       <w:keepLines/>
       <w:spacing w:before="240" w:after="240"/>
-      <w:jc w:val="center"/>
+      <w:jc w:val="left"/>
     </w:pPr>
     <w:rPr>
       <w:sz w:val="30"/>
@@ -1118,7 +1095,7 @@
       <w:suppressAutoHyphens w:val="true"/>
       <w:bidi w:val="0"/>
       <w:spacing w:before="0" w:after="200"/>
-      <w:jc w:val="center"/>
+      <w:jc w:val="left"/>
     </w:pPr>
     <w:rPr>
       <w:rFonts w:ascii="TeX Gyre Termes" w:hAnsi="TeX Gyre Termes" w:eastAsia="Cambria" w:cs="" w:cstheme="minorBidi" w:eastAsiaTheme="minorHAnsi"/>
@@ -1140,7 +1117,7 @@
       <w:suppressAutoHyphens w:val="true"/>
       <w:bidi w:val="0"/>
       <w:spacing w:before="0" w:after="200"/>
-      <w:jc w:val="center"/>
+      <w:jc w:val="left"/>
     </w:pPr>
     <w:rPr>
       <w:rFonts w:ascii="TeX Gyre Termes" w:hAnsi="TeX Gyre Termes" w:eastAsia="Cambria" w:cs="" w:cstheme="minorBidi" w:eastAsiaTheme="minorHAnsi"/>
@@ -1172,7 +1149,9 @@
     <w:basedOn w:val="Normal"/>
     <w:qFormat/>
     <w:pPr/>
-    <w:rPr/>
+    <w:rPr>
+      <w:rFonts w:ascii="TeX Gyre Termes" w:hAnsi="TeX Gyre Termes"/>
+    </w:rPr>
   </w:style>
   <w:style w:type="paragraph" w:styleId="BlockText">
     <w:name w:val="Block Text"/>
@@ -1194,7 +1173,9 @@
     <w:unhideWhenUsed/>
     <w:qFormat/>
     <w:pPr/>
-    <w:rPr/>
+    <w:rPr>
+      <w:rFonts w:ascii="TeX Gyre Termes" w:hAnsi="TeX Gyre Termes"/>
+    </w:rPr>
   </w:style>
   <w:style w:type="paragraph" w:styleId="DefinitionTerm" w:customStyle="1">
     <w:name w:val="Definition Term"/>
@@ -1207,6 +1188,7 @@
       <w:spacing w:before="0" w:after="0"/>
     </w:pPr>
     <w:rPr>
+      <w:rFonts w:ascii="TeX Gyre Termes" w:hAnsi="TeX Gyre Termes"/>
       <w:b/>
     </w:rPr>
   </w:style>
@@ -1215,7 +1197,9 @@
     <w:basedOn w:val="Normal"/>
     <w:qFormat/>
     <w:pPr/>
-    <w:rPr/>
+    <w:rPr>
+      <w:rFonts w:ascii="TeX Gyre Termes" w:hAnsi="TeX Gyre Termes"/>
+    </w:rPr>
   </w:style>
   <w:style w:type="paragraph" w:styleId="TableCaption" w:customStyle="1">
     <w:name w:val="Table Caption"/>
@@ -1238,7 +1222,9 @@
     <w:basedOn w:val="Normal"/>
     <w:qFormat/>
     <w:pPr/>
-    <w:rPr/>
+    <w:rPr>
+      <w:rFonts w:ascii="TeX Gyre Termes" w:hAnsi="TeX Gyre Termes"/>
+    </w:rPr>
   </w:style>
   <w:style w:type="paragraph" w:styleId="CaptionedFigure" w:customStyle="1">
     <w:name w:val="Captioned Figure"/>
@@ -1285,7 +1271,9 @@
         <w:tab w:val="right" w:pos="9360" w:leader="none"/>
       </w:tabs>
     </w:pPr>
-    <w:rPr/>
+    <w:rPr>
+      <w:rFonts w:ascii="TeX Gyre Termes" w:hAnsi="TeX Gyre Termes"/>
+    </w:rPr>
   </w:style>
   <w:style w:type="paragraph" w:styleId="Footer">
     <w:name w:val="Footer"/>
@@ -1302,6 +1290,72 @@
       <w:suppressLineNumbers/>
     </w:pPr>
     <w:rPr/>
+  </w:style>
+  <w:style w:type="paragraph" w:styleId="EnvelopeAddress">
+    <w:name w:val="Envelope Address"/>
+    <w:basedOn w:val="Normal"/>
+    <w:pPr>
+      <w:suppressLineNumbers/>
+      <w:spacing w:before="0" w:after="60"/>
+    </w:pPr>
+    <w:rPr>
+      <w:rFonts w:ascii="TeX Gyre Termes" w:hAnsi="TeX Gyre Termes"/>
+    </w:rPr>
+  </w:style>
+  <w:style w:type="paragraph" w:styleId="BlockQuotation">
+    <w:name w:val="Block Quotation"/>
+    <w:basedOn w:val="Normal"/>
+    <w:qFormat/>
+    <w:pPr>
+      <w:spacing w:before="0" w:after="283"/>
+      <w:ind w:hanging="0" w:left="567" w:right="567"/>
+    </w:pPr>
+    <w:rPr>
+      <w:rFonts w:ascii="TeX Gyre Termes" w:hAnsi="TeX Gyre Termes"/>
+    </w:rPr>
+  </w:style>
+  <w:style w:type="paragraph" w:styleId="Comment">
+    <w:name w:val="Comment"/>
+    <w:basedOn w:val="Normal"/>
+    <w:qFormat/>
+    <w:pPr/>
+    <w:rPr>
+      <w:rFonts w:ascii="TeX Gyre Termes" w:hAnsi="TeX Gyre Termes"/>
+      <w:sz w:val="20"/>
+      <w:szCs w:val="20"/>
+    </w:rPr>
+  </w:style>
+  <w:style w:type="paragraph" w:styleId="Salutation">
+    <w:name w:val="Salutation"/>
+    <w:basedOn w:val="Normal"/>
+    <w:pPr>
+      <w:suppressLineNumbers/>
+    </w:pPr>
+    <w:rPr>
+      <w:rFonts w:ascii="TeX Gyre Termes" w:hAnsi="TeX Gyre Termes"/>
+    </w:rPr>
+  </w:style>
+  <w:style w:type="paragraph" w:styleId="EndnoteText">
+    <w:name w:val="Endnote Text"/>
+    <w:basedOn w:val="Normal"/>
+    <w:pPr>
+      <w:suppressLineNumbers/>
+      <w:ind w:hanging="340" w:left="340"/>
+    </w:pPr>
+    <w:rPr>
+      <w:rFonts w:ascii="TeX Gyre Termes" w:hAnsi="TeX Gyre Termes"/>
+      <w:sz w:val="20"/>
+      <w:szCs w:val="20"/>
+    </w:rPr>
+  </w:style>
+  <w:style w:type="paragraph" w:styleId="FrameContents">
+    <w:name w:val="Frame Contents"/>
+    <w:basedOn w:val="Normal"/>
+    <w:qFormat/>
+    <w:pPr/>
+    <w:rPr>
+      <w:rFonts w:ascii="TeX Gyre Termes" w:hAnsi="TeX Gyre Termes"/>
+    </w:rPr>
   </w:style>
   <w:style w:type="table" w:default="1" w:styleId="Table">
     <w:name w:val="Table"/>

</xml_diff>